<commit_message>
Update MLMLG Practica 03 y 04.docx
</commit_message>
<xml_diff>
--- a/MLMLG/Practicas/MLMLG Practica 03 y 04.docx
+++ b/MLMLG/Practicas/MLMLG Practica 03 y 04.docx
@@ -43,7 +43,6 @@
           <w:lang w:val="es-419"/>
         </w:rPr>
       </w:pPr>
-      <w:proofErr w:type="gramStart"/>
       <w:r>
         <w:rPr>
           <w:rFonts w:ascii="Arial" w:hAnsi="Arial" w:cs="Arial"/>
@@ -53,19 +52,7 @@
           <w:szCs w:val="24"/>
           <w:lang w:val="es-419"/>
         </w:rPr>
-        <w:t>Modelos lineales y modelos lineales</w:t>
-      </w:r>
-      <w:proofErr w:type="gramEnd"/>
-      <w:r>
-        <w:rPr>
-          <w:rFonts w:ascii="Arial" w:hAnsi="Arial" w:cs="Arial"/>
-          <w:b/>
-          <w:bCs/>
-          <w:sz w:val="24"/>
-          <w:szCs w:val="24"/>
-          <w:lang w:val="es-419"/>
-        </w:rPr>
-        <w:t xml:space="preserve"> generalizados</w:t>
+        <w:t>Modelos lineales y modelos lineales generalizados</w:t>
       </w:r>
     </w:p>
     <w:p>
@@ -280,7 +267,6 @@
         </w:rPr>
         <w:t xml:space="preserve">Límite de entrega: </w:t>
       </w:r>
-      <w:proofErr w:type="gramStart"/>
       <w:r>
         <w:rPr>
           <w:rFonts w:ascii="Arial" w:hAnsi="Arial" w:cs="Arial"/>
@@ -290,9 +276,8 @@
           <w:szCs w:val="24"/>
           <w:lang w:val="es-419"/>
         </w:rPr>
-        <w:t>Lunes</w:t>
-      </w:r>
-      <w:proofErr w:type="gramEnd"/>
+        <w:t>Lunes 5</w:t>
+      </w:r>
       <w:r>
         <w:rPr>
           <w:rFonts w:ascii="Arial" w:hAnsi="Arial" w:cs="Arial"/>
@@ -302,9 +287,13 @@
           <w:szCs w:val="24"/>
           <w:lang w:val="es-419"/>
         </w:rPr>
-        <w:t xml:space="preserve"> 5</w:t>
-      </w:r>
-      <w:r>
+        <w:t xml:space="preserve"> a medianoche. </w:t>
+      </w:r>
+    </w:p>
+    <w:p>
+      <w:pPr>
+        <w:spacing w:after="0" w:line="240" w:lineRule="auto"/>
+        <w:jc w:val="center"/>
         <w:rPr>
           <w:rFonts w:ascii="Arial" w:hAnsi="Arial" w:cs="Arial"/>
           <w:b/>
@@ -313,7 +302,28 @@
           <w:szCs w:val="24"/>
           <w:lang w:val="es-419"/>
         </w:rPr>
-        <w:t xml:space="preserve"> a medianoche. </w:t>
+      </w:pPr>
+      <w:r>
+        <w:rPr>
+          <w:rFonts w:ascii="Arial" w:hAnsi="Arial" w:cs="Arial"/>
+          <w:b/>
+          <w:bCs/>
+          <w:sz w:val="24"/>
+          <w:szCs w:val="24"/>
+          <w:lang w:val="es-419"/>
+        </w:rPr>
+        <w:t>Entrega en la plataforma Moodle</w:t>
+      </w:r>
+      <w:r>
+        <w:rPr>
+          <w:rFonts w:ascii="Arial" w:hAnsi="Arial" w:cs="Arial"/>
+          <w:b/>
+          <w:bCs/>
+          <w:sz w:val="24"/>
+          <w:szCs w:val="24"/>
+          <w:lang w:val="es-419"/>
+        </w:rPr>
+        <w:t>. Trabajar con un nivel de significancia de 5%</w:t>
       </w:r>
     </w:p>
     <w:p>
@@ -338,9 +348,13 @@
           <w:szCs w:val="24"/>
           <w:lang w:val="es-419"/>
         </w:rPr>
-        <w:t>Entrega en la plataforma Moodle</w:t>
-      </w:r>
-      <w:r>
+        <w:t>Copiar capturas de pantalla de los resultados R para cada respuesta, cuando corresponda</w:t>
+      </w:r>
+    </w:p>
+    <w:p>
+      <w:pPr>
+        <w:spacing w:after="0" w:line="240" w:lineRule="auto"/>
+        <w:jc w:val="center"/>
         <w:rPr>
           <w:rFonts w:ascii="Arial" w:hAnsi="Arial" w:cs="Arial"/>
           <w:b/>
@@ -349,13 +363,11 @@
           <w:szCs w:val="24"/>
           <w:lang w:val="es-419"/>
         </w:rPr>
-        <w:t>. Trabajar con un nivel de significancia de 5%</w:t>
-      </w:r>
+      </w:pPr>
     </w:p>
     <w:p>
       <w:pPr>
         <w:spacing w:after="0" w:line="240" w:lineRule="auto"/>
-        <w:jc w:val="center"/>
         <w:rPr>
           <w:rFonts w:ascii="Arial" w:hAnsi="Arial" w:cs="Arial"/>
           <w:b/>
@@ -365,6 +377,18 @@
           <w:lang w:val="es-419"/>
         </w:rPr>
       </w:pPr>
+    </w:p>
+    <w:p>
+      <w:pPr>
+        <w:spacing w:after="120"/>
+        <w:jc w:val="both"/>
+        <w:rPr>
+          <w:rFonts w:ascii="Arial" w:eastAsiaTheme="minorEastAsia" w:hAnsi="Arial" w:cs="Arial"/>
+          <w:sz w:val="24"/>
+          <w:szCs w:val="24"/>
+          <w:lang w:val="es-419"/>
+        </w:rPr>
+      </w:pPr>
       <w:r>
         <w:rPr>
           <w:rFonts w:ascii="Arial" w:hAnsi="Arial" w:cs="Arial"/>
@@ -374,13 +398,9 @@
           <w:szCs w:val="24"/>
           <w:lang w:val="es-419"/>
         </w:rPr>
-        <w:t>Copiar capturas de pantalla de los resultados R para cada respuesta, cuando corresponda</w:t>
-      </w:r>
-    </w:p>
-    <w:p>
-      <w:pPr>
-        <w:spacing w:after="0" w:line="240" w:lineRule="auto"/>
-        <w:jc w:val="center"/>
+        <w:t>Práctica</w:t>
+      </w:r>
+      <w:r>
         <w:rPr>
           <w:rFonts w:ascii="Arial" w:hAnsi="Arial" w:cs="Arial"/>
           <w:b/>
@@ -389,52 +409,6 @@
           <w:szCs w:val="24"/>
           <w:lang w:val="es-419"/>
         </w:rPr>
-      </w:pPr>
-    </w:p>
-    <w:p>
-      <w:pPr>
-        <w:spacing w:after="0" w:line="240" w:lineRule="auto"/>
-        <w:rPr>
-          <w:rFonts w:ascii="Arial" w:hAnsi="Arial" w:cs="Arial"/>
-          <w:b/>
-          <w:bCs/>
-          <w:sz w:val="24"/>
-          <w:szCs w:val="24"/>
-          <w:lang w:val="es-419"/>
-        </w:rPr>
-      </w:pPr>
-    </w:p>
-    <w:p>
-      <w:pPr>
-        <w:spacing w:after="120"/>
-        <w:jc w:val="both"/>
-        <w:rPr>
-          <w:rFonts w:ascii="Arial" w:eastAsiaTheme="minorEastAsia" w:hAnsi="Arial" w:cs="Arial"/>
-          <w:sz w:val="24"/>
-          <w:szCs w:val="24"/>
-          <w:lang w:val="es-419"/>
-        </w:rPr>
-      </w:pPr>
-      <w:r>
-        <w:rPr>
-          <w:rFonts w:ascii="Arial" w:hAnsi="Arial" w:cs="Arial"/>
-          <w:b/>
-          <w:bCs/>
-          <w:sz w:val="24"/>
-          <w:szCs w:val="24"/>
-          <w:lang w:val="es-419"/>
-        </w:rPr>
-        <w:t>Práctica</w:t>
-      </w:r>
-      <w:r>
-        <w:rPr>
-          <w:rFonts w:ascii="Arial" w:hAnsi="Arial" w:cs="Arial"/>
-          <w:b/>
-          <w:bCs/>
-          <w:sz w:val="24"/>
-          <w:szCs w:val="24"/>
-          <w:lang w:val="es-419"/>
-        </w:rPr>
         <w:t xml:space="preserve"> 3:</w:t>
       </w:r>
       <w:r>
@@ -482,25 +456,14 @@
         </w:rPr>
         <w:t xml:space="preserve"> (</w:t>
       </w:r>
-      <w:proofErr w:type="gramStart"/>
-      <w:r>
-        <w:rPr>
-          <w:rFonts w:ascii="Arial" w:hAnsi="Arial" w:cs="Arial"/>
-          <w:sz w:val="24"/>
-          <w:szCs w:val="24"/>
-          <w:lang w:val="es-419"/>
-        </w:rPr>
-        <w:t>link</w:t>
-      </w:r>
-      <w:proofErr w:type="gramEnd"/>
-      <w:r>
-        <w:rPr>
-          <w:rFonts w:ascii="Arial" w:hAnsi="Arial" w:cs="Arial"/>
-          <w:sz w:val="24"/>
-          <w:szCs w:val="24"/>
-          <w:lang w:val="es-419"/>
-        </w:rPr>
-        <w:t xml:space="preserve"> </w:t>
+      <w:r>
+        <w:rPr>
+          <w:rFonts w:ascii="Arial" w:hAnsi="Arial" w:cs="Arial"/>
+          <w:sz w:val="24"/>
+          <w:szCs w:val="24"/>
+          <w:lang w:val="es-419"/>
+        </w:rPr>
+        <w:t xml:space="preserve">link </w:t>
       </w:r>
       <w:r>
         <w:rPr>
@@ -588,27 +551,7 @@
           <w:szCs w:val="24"/>
           <w:lang w:val="es-419"/>
         </w:rPr>
-        <w:t xml:space="preserve">stime modelos de Poisson y </w:t>
-      </w:r>
-      <w:proofErr w:type="spellStart"/>
-      <w:r>
-        <w:rPr>
-          <w:rFonts w:ascii="Arial" w:hAnsi="Arial" w:cs="Arial"/>
-          <w:sz w:val="24"/>
-          <w:szCs w:val="24"/>
-          <w:lang w:val="es-419"/>
-        </w:rPr>
-        <w:t>quasi</w:t>
-      </w:r>
-      <w:proofErr w:type="spellEnd"/>
-      <w:r>
-        <w:rPr>
-          <w:rFonts w:ascii="Arial" w:hAnsi="Arial" w:cs="Arial"/>
-          <w:sz w:val="24"/>
-          <w:szCs w:val="24"/>
-          <w:lang w:val="es-419"/>
-        </w:rPr>
-        <w:t>-Poisson</w:t>
+        <w:t>stime modelos de Poisson y quasi-Poisson</w:t>
       </w:r>
       <w:r>
         <w:rPr>
@@ -669,27 +612,7 @@
           <w:szCs w:val="24"/>
           <w:lang w:val="es-419"/>
         </w:rPr>
-        <w:t xml:space="preserve">stime modelos de Poisson y </w:t>
-      </w:r>
-      <w:proofErr w:type="spellStart"/>
-      <w:r>
-        <w:rPr>
-          <w:rFonts w:ascii="Arial" w:hAnsi="Arial" w:cs="Arial"/>
-          <w:sz w:val="24"/>
-          <w:szCs w:val="24"/>
-          <w:lang w:val="es-419"/>
-        </w:rPr>
-        <w:t>quasi</w:t>
-      </w:r>
-      <w:proofErr w:type="spellEnd"/>
-      <w:r>
-        <w:rPr>
-          <w:rFonts w:ascii="Arial" w:hAnsi="Arial" w:cs="Arial"/>
-          <w:sz w:val="24"/>
-          <w:szCs w:val="24"/>
-          <w:lang w:val="es-419"/>
-        </w:rPr>
-        <w:t>-Poisson</w:t>
+        <w:t>stime modelos de Poisson y quasi-Poisson</w:t>
       </w:r>
       <w:r>
         <w:rPr>
@@ -969,19 +892,8 @@
           <w:szCs w:val="24"/>
           <w:lang w:val="es-419"/>
         </w:rPr>
-        <w:t xml:space="preserve"> basados en estimadores </w:t>
-      </w:r>
-      <w:proofErr w:type="spellStart"/>
-      <w:r>
-        <w:rPr>
-          <w:rFonts w:ascii="Arial" w:hAnsi="Arial" w:cs="Arial"/>
-          <w:sz w:val="24"/>
-          <w:szCs w:val="24"/>
-          <w:lang w:val="es-419"/>
-        </w:rPr>
-        <w:t>sandwich</w:t>
-      </w:r>
-      <w:proofErr w:type="spellEnd"/>
+        <w:t xml:space="preserve"> basados en estimadores sandwich</w:t>
+      </w:r>
       <w:r>
         <w:rPr>
           <w:rFonts w:ascii="Arial" w:hAnsi="Arial" w:cs="Arial"/>
@@ -1061,7 +973,7 @@
             <w:rFonts w:ascii="Arial" w:eastAsiaTheme="minorEastAsia" w:hAnsi="Arial" w:cs="Arial"/>
             <w:lang w:val="es-419"/>
           </w:rPr>
-          <w:t>https://raw.githubusercontent.com/rogon666/UMSA/main/MLMLG/datos/salarios_posgrado.csv</w:t>
+          <w:t>https://raw.githubusercontent.com/rogon666/UMSA/main/MLMLG/datos/crimenes.csv</w:t>
         </w:r>
       </w:hyperlink>
       <w:r>
@@ -1192,25 +1104,14 @@
         </w:rPr>
         <w:t xml:space="preserve">.csv (link GitHub debajo), construya un modelo </w:t>
       </w:r>
-      <w:proofErr w:type="spellStart"/>
-      <w:r>
-        <w:rPr>
-          <w:rFonts w:ascii="Arial" w:hAnsi="Arial" w:cs="Arial"/>
-          <w:sz w:val="24"/>
-          <w:szCs w:val="24"/>
-          <w:lang w:val="es-419"/>
-        </w:rPr>
-        <w:t>logit</w:t>
-      </w:r>
-      <w:proofErr w:type="spellEnd"/>
-      <w:r>
-        <w:rPr>
-          <w:rFonts w:ascii="Arial" w:hAnsi="Arial" w:cs="Arial"/>
-          <w:sz w:val="24"/>
-          <w:szCs w:val="24"/>
-          <w:lang w:val="es-419"/>
-        </w:rPr>
-        <w:t xml:space="preserve"> (logístico) para</w:t>
+      <w:r>
+        <w:rPr>
+          <w:rFonts w:ascii="Arial" w:hAnsi="Arial" w:cs="Arial"/>
+          <w:sz w:val="24"/>
+          <w:szCs w:val="24"/>
+          <w:lang w:val="es-419"/>
+        </w:rPr>
+        <w:t>logit (logístico) para</w:t>
       </w:r>
       <w:r>
         <w:rPr>
@@ -1383,7 +1284,6 @@
         </w:rPr>
         <w:t xml:space="preserve"> de empresas en las que trabajo previamente(</w:t>
       </w:r>
-      <w:proofErr w:type="spellStart"/>
       <w:r>
         <w:rPr>
           <w:rFonts w:ascii="Arial" w:hAnsi="Arial" w:cs="Arial"/>
@@ -1393,7 +1293,6 @@
         </w:rPr>
         <w:t>num_empresas_trabajadas</w:t>
       </w:r>
-      <w:proofErr w:type="spellEnd"/>
       <w:r>
         <w:rPr>
           <w:rFonts w:ascii="Arial" w:hAnsi="Arial" w:cs="Arial"/>
@@ -1403,7 +1302,6 @@
         </w:rPr>
         <w:t>), si trabaja horas extras o no (</w:t>
       </w:r>
-      <w:proofErr w:type="spellStart"/>
       <w:r>
         <w:rPr>
           <w:rFonts w:ascii="Arial" w:hAnsi="Arial" w:cs="Arial"/>
@@ -1413,7 +1311,6 @@
         </w:rPr>
         <w:t>horas_extras</w:t>
       </w:r>
-      <w:proofErr w:type="spellEnd"/>
       <w:r>
         <w:rPr>
           <w:rFonts w:ascii="Arial" w:hAnsi="Arial" w:cs="Arial"/>
@@ -1423,7 +1320,6 @@
         </w:rPr>
         <w:t>), el porcentaje de incremento salarial que recibió (</w:t>
       </w:r>
-      <w:proofErr w:type="spellStart"/>
       <w:r>
         <w:rPr>
           <w:rFonts w:ascii="Arial" w:hAnsi="Arial" w:cs="Arial"/>
@@ -1433,7 +1329,6 @@
         </w:rPr>
         <w:t>incremento_salarial_porcentaje</w:t>
       </w:r>
-      <w:proofErr w:type="spellEnd"/>
       <w:r>
         <w:rPr>
           <w:rFonts w:ascii="Arial" w:hAnsi="Arial" w:cs="Arial"/>
@@ -1443,7 +1338,6 @@
         </w:rPr>
         <w:t>), los años que lleva trabajando en la empresa (</w:t>
       </w:r>
-      <w:proofErr w:type="spellStart"/>
       <w:r>
         <w:rPr>
           <w:rFonts w:ascii="Arial" w:hAnsi="Arial" w:cs="Arial"/>
@@ -1453,7 +1347,6 @@
         </w:rPr>
         <w:t>anios_en_la_empresa</w:t>
       </w:r>
-      <w:proofErr w:type="spellEnd"/>
       <w:r>
         <w:rPr>
           <w:rFonts w:ascii="Arial" w:hAnsi="Arial" w:cs="Arial"/>
@@ -1463,7 +1356,6 @@
         </w:rPr>
         <w:t>), los años que lleva trabajando en el puesto (</w:t>
       </w:r>
-      <w:proofErr w:type="spellStart"/>
       <w:r>
         <w:rPr>
           <w:rFonts w:ascii="Arial" w:hAnsi="Arial" w:cs="Arial"/>
@@ -1473,7 +1365,6 @@
         </w:rPr>
         <w:t>anios_en_el_puesto</w:t>
       </w:r>
-      <w:proofErr w:type="spellEnd"/>
       <w:r>
         <w:rPr>
           <w:rFonts w:ascii="Arial" w:hAnsi="Arial" w:cs="Arial"/>
@@ -1483,7 +1374,6 @@
         </w:rPr>
         <w:t>), los años desde el ultimo ascenso (</w:t>
       </w:r>
-      <w:proofErr w:type="spellStart"/>
       <w:r>
         <w:rPr>
           <w:rFonts w:ascii="Arial" w:hAnsi="Arial" w:cs="Arial"/>
@@ -1493,7 +1383,6 @@
         </w:rPr>
         <w:t>anios_desde_ultimo_ascenso</w:t>
       </w:r>
-      <w:proofErr w:type="spellEnd"/>
       <w:r>
         <w:rPr>
           <w:rFonts w:ascii="Arial" w:hAnsi="Arial" w:cs="Arial"/>
@@ -1503,7 +1392,6 @@
         </w:rPr>
         <w:t>) y los años que lleva trabajando con el actual supervisor (</w:t>
       </w:r>
-      <w:proofErr w:type="spellStart"/>
       <w:r>
         <w:rPr>
           <w:rFonts w:ascii="Arial" w:hAnsi="Arial" w:cs="Arial"/>
@@ -1513,7 +1401,6 @@
         </w:rPr>
         <w:t>anios_con_actual_supervisor</w:t>
       </w:r>
-      <w:proofErr w:type="spellEnd"/>
       <w:r>
         <w:rPr>
           <w:rFonts w:ascii="Arial" w:hAnsi="Arial" w:cs="Arial"/>
@@ -1564,19 +1451,8 @@
           <w:szCs w:val="24"/>
           <w:lang w:val="es-419"/>
         </w:rPr>
-        <w:t xml:space="preserve">el modelo </w:t>
-      </w:r>
-      <w:proofErr w:type="spellStart"/>
-      <w:r>
-        <w:rPr>
-          <w:rFonts w:ascii="Arial" w:hAnsi="Arial" w:cs="Arial"/>
-          <w:sz w:val="24"/>
-          <w:szCs w:val="24"/>
-          <w:lang w:val="es-419"/>
-        </w:rPr>
-        <w:t>logit</w:t>
-      </w:r>
-      <w:proofErr w:type="spellEnd"/>
+        <w:t>el modelo logit</w:t>
+      </w:r>
       <w:r>
         <w:rPr>
           <w:rFonts w:ascii="Arial" w:hAnsi="Arial" w:cs="Arial"/>
@@ -1637,39 +1513,8 @@
           <w:szCs w:val="24"/>
           <w:lang w:val="es-419"/>
         </w:rPr>
-        <w:t xml:space="preserve">el modelo </w:t>
-      </w:r>
-      <w:proofErr w:type="spellStart"/>
-      <w:r>
-        <w:rPr>
-          <w:rFonts w:ascii="Arial" w:hAnsi="Arial" w:cs="Arial"/>
-          <w:sz w:val="24"/>
-          <w:szCs w:val="24"/>
-          <w:lang w:val="es-419"/>
-        </w:rPr>
-        <w:t>logit</w:t>
-      </w:r>
-      <w:proofErr w:type="spellEnd"/>
-      <w:r>
-        <w:rPr>
-          <w:rFonts w:ascii="Arial" w:hAnsi="Arial" w:cs="Arial"/>
-          <w:sz w:val="24"/>
-          <w:szCs w:val="24"/>
-          <w:lang w:val="es-419"/>
-        </w:rPr>
-        <w:t xml:space="preserve"> saturado con todas las variables explicativas utilizando estimadores </w:t>
-      </w:r>
-      <w:proofErr w:type="spellStart"/>
-      <w:r>
-        <w:rPr>
-          <w:rFonts w:ascii="Arial" w:hAnsi="Arial" w:cs="Arial"/>
-          <w:sz w:val="24"/>
-          <w:szCs w:val="24"/>
-          <w:lang w:val="es-419"/>
-        </w:rPr>
-        <w:t>sandwich</w:t>
-      </w:r>
-      <w:proofErr w:type="spellEnd"/>
+        <w:t>el modelo logit saturado con todas las variables explicativas utilizando estimadores sandwich</w:t>
+      </w:r>
       <w:r>
         <w:rPr>
           <w:rFonts w:ascii="Arial" w:hAnsi="Arial" w:cs="Arial"/>
@@ -1711,29 +1556,8 @@
           <w:szCs w:val="24"/>
           <w:lang w:val="es-419"/>
         </w:rPr>
-        <w:t xml:space="preserve">Reduzca el modelo </w:t>
-      </w:r>
-      <w:proofErr w:type="spellStart"/>
-      <w:r>
-        <w:rPr>
-          <w:rFonts w:ascii="Arial" w:hAnsi="Arial" w:cs="Arial"/>
-          <w:sz w:val="24"/>
-          <w:szCs w:val="24"/>
-          <w:lang w:val="es-419"/>
-        </w:rPr>
-        <w:t>logit</w:t>
-      </w:r>
-      <w:proofErr w:type="spellEnd"/>
-      <w:r>
-        <w:rPr>
-          <w:rFonts w:ascii="Arial" w:hAnsi="Arial" w:cs="Arial"/>
-          <w:sz w:val="24"/>
-          <w:szCs w:val="24"/>
-          <w:lang w:val="es-419"/>
-        </w:rPr>
-        <w:t xml:space="preserve"> robusto (basado en </w:t>
-      </w:r>
-      <w:proofErr w:type="gramStart"/>
+        <w:t xml:space="preserve">Reduzca el modelo logit robusto (basado en </w:t>
+      </w:r>
       <w:r>
         <w:rPr>
           <w:rFonts w:ascii="Arial" w:hAnsi="Arial" w:cs="Arial"/>
@@ -1743,7 +1567,6 @@
         </w:rPr>
         <w:t>estimadores sándwich</w:t>
       </w:r>
-      <w:proofErr w:type="gramEnd"/>
       <w:r>
         <w:rPr>
           <w:rFonts w:ascii="Arial" w:hAnsi="Arial" w:cs="Arial"/>
@@ -1785,47 +1608,7 @@
           <w:szCs w:val="24"/>
           <w:lang w:val="es-419"/>
         </w:rPr>
-        <w:t xml:space="preserve">un modelo </w:t>
-      </w:r>
-      <w:proofErr w:type="spellStart"/>
-      <w:r>
-        <w:rPr>
-          <w:rFonts w:ascii="Arial" w:hAnsi="Arial" w:cs="Arial"/>
-          <w:sz w:val="24"/>
-          <w:szCs w:val="24"/>
-          <w:lang w:val="es-419"/>
-        </w:rPr>
-        <w:t>Gompit</w:t>
-      </w:r>
-      <w:proofErr w:type="spellEnd"/>
-      <w:r>
-        <w:rPr>
-          <w:rFonts w:ascii="Arial" w:hAnsi="Arial" w:cs="Arial"/>
-          <w:sz w:val="24"/>
-          <w:szCs w:val="24"/>
-          <w:lang w:val="es-419"/>
-        </w:rPr>
-        <w:t xml:space="preserve"> (utilizando una función de enlace </w:t>
-      </w:r>
-      <w:proofErr w:type="spellStart"/>
-      <w:r>
-        <w:rPr>
-          <w:rFonts w:ascii="Arial" w:hAnsi="Arial" w:cs="Arial"/>
-          <w:sz w:val="24"/>
-          <w:szCs w:val="24"/>
-          <w:lang w:val="es-419"/>
-        </w:rPr>
-        <w:t>cloglog</w:t>
-      </w:r>
-      <w:proofErr w:type="spellEnd"/>
-      <w:r>
-        <w:rPr>
-          <w:rFonts w:ascii="Arial" w:hAnsi="Arial" w:cs="Arial"/>
-          <w:sz w:val="24"/>
-          <w:szCs w:val="24"/>
-          <w:lang w:val="es-419"/>
-        </w:rPr>
-        <w:t xml:space="preserve">) con las variables que incluyo en </w:t>
+        <w:t xml:space="preserve">un modelo Gompit (utilizando una función de enlace cloglog) con las variables que incluyo en </w:t>
       </w:r>
       <w:r>
         <w:rPr>
@@ -1836,25 +1619,14 @@
         </w:rPr>
         <w:t xml:space="preserve">el modelo reducido </w:t>
       </w:r>
-      <w:proofErr w:type="spellStart"/>
-      <w:r>
-        <w:rPr>
-          <w:rFonts w:ascii="Arial" w:hAnsi="Arial" w:cs="Arial"/>
-          <w:sz w:val="24"/>
-          <w:szCs w:val="24"/>
-          <w:lang w:val="es-419"/>
-        </w:rPr>
-        <w:t>logit</w:t>
-      </w:r>
-      <w:proofErr w:type="spellEnd"/>
-      <w:r>
-        <w:rPr>
-          <w:rFonts w:ascii="Arial" w:hAnsi="Arial" w:cs="Arial"/>
-          <w:sz w:val="24"/>
-          <w:szCs w:val="24"/>
-          <w:lang w:val="es-419"/>
-        </w:rPr>
-        <w:t xml:space="preserve"> </w:t>
+      <w:r>
+        <w:rPr>
+          <w:rFonts w:ascii="Arial" w:hAnsi="Arial" w:cs="Arial"/>
+          <w:sz w:val="24"/>
+          <w:szCs w:val="24"/>
+          <w:lang w:val="es-419"/>
+        </w:rPr>
+        <w:t xml:space="preserve">logit </w:t>
       </w:r>
       <w:r>
         <w:rPr>
@@ -1967,77 +1739,17 @@
           <w:szCs w:val="24"/>
           <w:lang w:val="es-419"/>
         </w:rPr>
-        <w:t xml:space="preserve">, empleando </w:t>
-      </w:r>
-      <w:r>
-        <w:rPr>
-          <w:rFonts w:ascii="Arial" w:hAnsi="Arial" w:cs="Arial"/>
-          <w:sz w:val="24"/>
-          <w:szCs w:val="24"/>
-          <w:lang w:val="es-419"/>
-        </w:rPr>
-        <w:t xml:space="preserve">estimadores </w:t>
-      </w:r>
-      <w:proofErr w:type="spellStart"/>
-      <w:r>
-        <w:rPr>
-          <w:rFonts w:ascii="Arial" w:hAnsi="Arial" w:cs="Arial"/>
-          <w:sz w:val="24"/>
-          <w:szCs w:val="24"/>
-          <w:lang w:val="es-419"/>
-        </w:rPr>
-        <w:t>sandwich</w:t>
-      </w:r>
-      <w:proofErr w:type="spellEnd"/>
-      <w:r>
-        <w:rPr>
-          <w:rFonts w:ascii="Arial" w:hAnsi="Arial" w:cs="Arial"/>
-          <w:sz w:val="24"/>
-          <w:szCs w:val="24"/>
-          <w:lang w:val="es-419"/>
-        </w:rPr>
-        <w:t xml:space="preserve"> para los errores estándar</w:t>
-      </w:r>
-      <w:r>
-        <w:rPr>
-          <w:rFonts w:ascii="Arial" w:hAnsi="Arial" w:cs="Arial"/>
-          <w:sz w:val="24"/>
-          <w:szCs w:val="24"/>
-          <w:lang w:val="es-419"/>
-        </w:rPr>
-        <w:t xml:space="preserve">, ya sea </w:t>
-      </w:r>
-      <w:proofErr w:type="spellStart"/>
-      <w:r>
-        <w:rPr>
-          <w:rFonts w:ascii="Arial" w:hAnsi="Arial" w:cs="Arial"/>
-          <w:sz w:val="24"/>
-          <w:szCs w:val="24"/>
-          <w:lang w:val="es-419"/>
-        </w:rPr>
-        <w:t>Gompit</w:t>
-      </w:r>
-      <w:proofErr w:type="spellEnd"/>
-      <w:r>
-        <w:rPr>
-          <w:rFonts w:ascii="Arial" w:hAnsi="Arial" w:cs="Arial"/>
-          <w:sz w:val="24"/>
-          <w:szCs w:val="24"/>
-          <w:lang w:val="es-419"/>
-        </w:rPr>
-        <w:t xml:space="preserve"> o </w:t>
-      </w:r>
-      <w:proofErr w:type="spellStart"/>
-      <w:r>
-        <w:rPr>
-          <w:rFonts w:ascii="Arial" w:hAnsi="Arial" w:cs="Arial"/>
-          <w:sz w:val="24"/>
-          <w:szCs w:val="24"/>
-          <w:lang w:val="es-419"/>
-        </w:rPr>
-        <w:t>Logit</w:t>
-      </w:r>
-      <w:proofErr w:type="spellEnd"/>
+        <w:t>, empleando estimadores sandwich para los errores estándar</w:t>
+      </w:r>
+      <w:r>
+        <w:rPr>
+          <w:rFonts w:ascii="Arial" w:hAnsi="Arial" w:cs="Arial"/>
+          <w:sz w:val="24"/>
+          <w:szCs w:val="24"/>
+          <w:lang w:val="es-419"/>
+        </w:rPr>
+        <w:t>, ya sea Gompit o Logit</w:t>
+      </w:r>
       <w:r>
         <w:rPr>
           <w:rFonts w:ascii="Arial" w:hAnsi="Arial" w:cs="Arial"/>

</xml_diff>